<commit_message>
Homework completed- need review and corrections
</commit_message>
<xml_diff>
--- a/CS544/2_Probability/CS544_HW2_Escandon/CS544_HW2_Escandon.docx
+++ b/CS544/2_Probability/CS544_HW2_Escandon/CS544_HW2_Escandon.docx
@@ -84,13 +84,13 @@
         <w:pStyle w:val="Date"/>
       </w:pPr>
       <w:r>
-        <w:t xml:space="preserve">31</w:t>
+        <w:t xml:space="preserve">01</w:t>
       </w:r>
       <w:r>
         <w:t xml:space="preserve"> </w:t>
       </w:r>
       <w:r>
-        <w:t xml:space="preserve">January,</w:t>
+        <w:t xml:space="preserve">February,</w:t>
       </w:r>
       <w:r>
         <w:t xml:space="preserve"> </w:t>
@@ -1340,13 +1340,13 @@
     </w:p>
     <w:bookmarkEnd w:id="25"/>
     <w:bookmarkEnd w:id="26"/>
-    <w:bookmarkStart w:id="32" w:name="part-2."/>
+    <w:bookmarkStart w:id="32" w:name="part-2.-random-variables"/>
     <w:p>
       <w:pPr>
         <w:pStyle w:val="Heading2"/>
       </w:pPr>
       <w:r>
-        <w:t xml:space="preserve">Part 2.</w:t>
+        <w:t xml:space="preserve">Part 2. Random Variables</w:t>
       </w:r>
     </w:p>
     <w:p>
@@ -1913,6 +1913,284 @@
         <w:br/>
       </w:r>
       <w:r>
+        <w:br/>
+      </w:r>
+      <w:r>
+        <w:rPr>
+          <w:rStyle w:val="FunctionTok"/>
+        </w:rPr>
+        <w:t xml:space="preserve">Prob</w:t>
+      </w:r>
+      <w:r>
+        <w:rPr>
+          <w:rStyle w:val="NormalTok"/>
+        </w:rPr>
+        <w:t xml:space="preserve">(S)</w:t>
+      </w:r>
+    </w:p>
+    <w:p>
+      <w:pPr>
+        <w:pStyle w:val="SourceCode"/>
+      </w:pPr>
+      <w:r>
+        <w:rPr>
+          <w:rStyle w:val="VerbatimChar"/>
+        </w:rPr>
+        <w:t xml:space="preserve">## [1] 1</w:t>
+      </w:r>
+    </w:p>
+    <w:p>
+      <w:pPr>
+        <w:pStyle w:val="SourceCode"/>
+      </w:pPr>
+      <w:r>
+        <w:rPr>
+          <w:rStyle w:val="CommentTok"/>
+        </w:rPr>
+        <w:t xml:space="preserve"># X1==X2 or X1==X3 or X2==X3</w:t>
+      </w:r>
+      <w:r>
+        <w:br/>
+      </w:r>
+      <w:r>
+        <w:rPr>
+          <w:rStyle w:val="NormalTok"/>
+        </w:rPr>
+        <w:t xml:space="preserve">dieEqual </w:t>
+      </w:r>
+      <w:r>
+        <w:rPr>
+          <w:rStyle w:val="OtherTok"/>
+        </w:rPr>
+        <w:t xml:space="preserve">&lt;-</w:t>
+      </w:r>
+      <w:r>
+        <w:rPr>
+          <w:rStyle w:val="NormalTok"/>
+        </w:rPr>
+        <w:t xml:space="preserve"> </w:t>
+      </w:r>
+      <w:r>
+        <w:rPr>
+          <w:rStyle w:val="FunctionTok"/>
+        </w:rPr>
+        <w:t xml:space="preserve">subset</w:t>
+      </w:r>
+      <w:r>
+        <w:rPr>
+          <w:rStyle w:val="NormalTok"/>
+        </w:rPr>
+        <w:t xml:space="preserve">(S, (X1 </w:t>
+      </w:r>
+      <w:r>
+        <w:rPr>
+          <w:rStyle w:val="SpecialCharTok"/>
+        </w:rPr>
+        <w:t xml:space="preserve">==</w:t>
+      </w:r>
+      <w:r>
+        <w:rPr>
+          <w:rStyle w:val="NormalTok"/>
+        </w:rPr>
+        <w:t xml:space="preserve"> X2) </w:t>
+      </w:r>
+      <w:r>
+        <w:rPr>
+          <w:rStyle w:val="SpecialCharTok"/>
+        </w:rPr>
+        <w:t xml:space="preserve">|</w:t>
+      </w:r>
+      <w:r>
+        <w:rPr>
+          <w:rStyle w:val="NormalTok"/>
+        </w:rPr>
+        <w:t xml:space="preserve"> (X1 </w:t>
+      </w:r>
+      <w:r>
+        <w:rPr>
+          <w:rStyle w:val="SpecialCharTok"/>
+        </w:rPr>
+        <w:t xml:space="preserve">==</w:t>
+      </w:r>
+      <w:r>
+        <w:rPr>
+          <w:rStyle w:val="NormalTok"/>
+        </w:rPr>
+        <w:t xml:space="preserve"> X3) </w:t>
+      </w:r>
+      <w:r>
+        <w:rPr>
+          <w:rStyle w:val="SpecialCharTok"/>
+        </w:rPr>
+        <w:t xml:space="preserve">|</w:t>
+      </w:r>
+      <w:r>
+        <w:rPr>
+          <w:rStyle w:val="NormalTok"/>
+        </w:rPr>
+        <w:t xml:space="preserve"> X2 </w:t>
+      </w:r>
+      <w:r>
+        <w:rPr>
+          <w:rStyle w:val="SpecialCharTok"/>
+        </w:rPr>
+        <w:t xml:space="preserve">==</w:t>
+      </w:r>
+      <w:r>
+        <w:rPr>
+          <w:rStyle w:val="NormalTok"/>
+        </w:rPr>
+        <w:t xml:space="preserve"> X3  )</w:t>
+      </w:r>
+      <w:r>
+        <w:br/>
+      </w:r>
+      <w:r>
+        <w:rPr>
+          <w:rStyle w:val="NormalTok"/>
+        </w:rPr>
+        <w:t xml:space="preserve">A</w:t>
+      </w:r>
+      <w:r>
+        <w:rPr>
+          <w:rStyle w:val="OtherTok"/>
+        </w:rPr>
+        <w:t xml:space="preserve">&lt;-</w:t>
+      </w:r>
+      <w:r>
+        <w:rPr>
+          <w:rStyle w:val="FunctionTok"/>
+        </w:rPr>
+        <w:t xml:space="preserve">subset</w:t>
+      </w:r>
+      <w:r>
+        <w:rPr>
+          <w:rStyle w:val="NormalTok"/>
+        </w:rPr>
+        <w:t xml:space="preserve">(S,(X1</w:t>
+      </w:r>
+      <w:r>
+        <w:rPr>
+          <w:rStyle w:val="SpecialCharTok"/>
+        </w:rPr>
+        <w:t xml:space="preserve">==</w:t>
+      </w:r>
+      <w:r>
+        <w:rPr>
+          <w:rStyle w:val="NormalTok"/>
+        </w:rPr>
+        <w:t xml:space="preserve">X2) </w:t>
+      </w:r>
+      <w:r>
+        <w:rPr>
+          <w:rStyle w:val="SpecialCharTok"/>
+        </w:rPr>
+        <w:t xml:space="preserve">&amp;</w:t>
+      </w:r>
+      <w:r>
+        <w:rPr>
+          <w:rStyle w:val="NormalTok"/>
+        </w:rPr>
+        <w:t xml:space="preserve"> (X1</w:t>
+      </w:r>
+      <w:r>
+        <w:rPr>
+          <w:rStyle w:val="SpecialCharTok"/>
+        </w:rPr>
+        <w:t xml:space="preserve">==</w:t>
+      </w:r>
+      <w:r>
+        <w:rPr>
+          <w:rStyle w:val="NormalTok"/>
+        </w:rPr>
+        <w:t xml:space="preserve">X3) </w:t>
+      </w:r>
+      <w:r>
+        <w:rPr>
+          <w:rStyle w:val="SpecialCharTok"/>
+        </w:rPr>
+        <w:t xml:space="preserve">&amp;</w:t>
+      </w:r>
+      <w:r>
+        <w:rPr>
+          <w:rStyle w:val="NormalTok"/>
+        </w:rPr>
+        <w:t xml:space="preserve"> (X2 </w:t>
+      </w:r>
+      <w:r>
+        <w:rPr>
+          <w:rStyle w:val="SpecialCharTok"/>
+        </w:rPr>
+        <w:t xml:space="preserve">==</w:t>
+      </w:r>
+      <w:r>
+        <w:rPr>
+          <w:rStyle w:val="NormalTok"/>
+        </w:rPr>
+        <w:t xml:space="preserve"> X3))</w:t>
+      </w:r>
+      <w:r>
+        <w:br/>
+      </w:r>
+      <w:r>
+        <w:rPr>
+          <w:rStyle w:val="CommentTok"/>
+        </w:rPr>
+        <w:t xml:space="preserve"># NOW take the UNION of dieEqual with A.  A comes from prob 2b.</w:t>
+      </w:r>
+      <w:r>
+        <w:br/>
+      </w:r>
+      <w:r>
+        <w:rPr>
+          <w:rStyle w:val="CommentTok"/>
+        </w:rPr>
+        <w:t xml:space="preserve"># this will remove the x1=x2=x3 attributes</w:t>
+      </w:r>
+      <w:r>
+        <w:br/>
+      </w:r>
+      <w:r>
+        <w:rPr>
+          <w:rStyle w:val="FunctionTok"/>
+        </w:rPr>
+        <w:t xml:space="preserve">Prob</w:t>
+      </w:r>
+      <w:r>
+        <w:rPr>
+          <w:rStyle w:val="NormalTok"/>
+        </w:rPr>
+        <w:t xml:space="preserve">(</w:t>
+      </w:r>
+      <w:r>
+        <w:rPr>
+          <w:rStyle w:val="FunctionTok"/>
+        </w:rPr>
+        <w:t xml:space="preserve">union</w:t>
+      </w:r>
+      <w:r>
+        <w:rPr>
+          <w:rStyle w:val="NormalTok"/>
+        </w:rPr>
+        <w:t xml:space="preserve">(dieEqual,A))</w:t>
+      </w:r>
+    </w:p>
+    <w:p>
+      <w:pPr>
+        <w:pStyle w:val="SourceCode"/>
+      </w:pPr>
+      <w:r>
+        <w:rPr>
+          <w:rStyle w:val="VerbatimChar"/>
+        </w:rPr>
+        <w:t xml:space="preserve">## [1] 0.4444444</w:t>
+      </w:r>
+    </w:p>
+    <w:p>
+      <w:pPr>
+        <w:pStyle w:val="SourceCode"/>
+      </w:pPr>
+      <w:r>
         <w:rPr>
           <w:rStyle w:val="CommentTok"/>
         </w:rPr>
@@ -2793,13 +3071,13 @@
     </w:p>
     <w:bookmarkEnd w:id="31"/>
     <w:bookmarkEnd w:id="32"/>
-    <w:bookmarkStart w:id="42" w:name="part-3."/>
+    <w:bookmarkStart w:id="35" w:name="part-3.-functions"/>
     <w:p>
       <w:pPr>
         <w:pStyle w:val="Heading2"/>
       </w:pPr>
       <w:r>
-        <w:t xml:space="preserve">Part 3.</w:t>
+        <w:t xml:space="preserve">Part 3. Functions</w:t>
       </w:r>
     </w:p>
     <w:p>
@@ -3794,6 +4072,17 @@
         <w:br w:type="page"/>
       </w:r>
     </w:p>
+    <w:bookmarkEnd w:id="34"/>
+    <w:bookmarkEnd w:id="35"/>
+    <w:bookmarkStart w:id="43" w:name="using-r"/>
+    <w:p>
+      <w:pPr>
+        <w:pStyle w:val="Heading2"/>
+      </w:pPr>
+      <w:r>
+        <w:t xml:space="preserve">4. Using R</w:t>
+      </w:r>
+    </w:p>
     <w:p>
       <w:pPr>
         <w:pStyle w:val="SourceCode"/>
@@ -3814,14 +4103,13 @@
         <w:t xml:space="preserve">link: http://people.bu.edu/kalathur/datasets/DJI_2020.csv</w:t>
       </w:r>
     </w:p>
-    <w:bookmarkEnd w:id="34"/>
-    <w:bookmarkStart w:id="35" w:name="X39f2844e0a651231d4f95092b3ecb6c20057a4e"/>
+    <w:bookmarkStart w:id="36" w:name="X39f2844e0a651231d4f95092b3ecb6c20057a4e"/>
     <w:p>
       <w:pPr>
         <w:pStyle w:val="Heading3"/>
       </w:pPr>
       <w:r>
-        <w:t xml:space="preserve">4. Store the result of the summary function for the Close attribute as the variable sm. Change</w:t>
+        <w:t xml:space="preserve">Store the result of the summary function for the Close attribute as the variable sm. Change</w:t>
       </w:r>
     </w:p>
     <w:p>
@@ -4025,8 +4313,8 @@
         <w:t xml:space="preserve">## 6 1/9/20 28957</w:t>
       </w:r>
     </w:p>
-    <w:bookmarkEnd w:id="35"/>
-    <w:bookmarkStart w:id="36" w:name="Xf989ca6062e405efebcf95704e1a79017ec6dbd"/>
+    <w:bookmarkEnd w:id="36"/>
+    <w:bookmarkStart w:id="37" w:name="Xf989ca6062e405efebcf95704e1a79017ec6dbd"/>
     <w:p>
       <w:pPr>
         <w:pStyle w:val="Heading3"/>
@@ -4535,8 +4823,8 @@
         <w:t xml:space="preserve">## [1] "Fourth Quartile variation is  689.5"</w:t>
       </w:r>
     </w:p>
-    <w:bookmarkEnd w:id="36"/>
-    <w:bookmarkStart w:id="37" w:name="Xa691d1688ffebef80b4496f85857a238187c112"/>
+    <w:bookmarkEnd w:id="37"/>
+    <w:bookmarkStart w:id="38" w:name="Xa691d1688ffebef80b4496f85857a238187c112"/>
     <w:p>
       <w:pPr>
         <w:pStyle w:val="Heading3"/>
@@ -4759,8 +5047,8 @@
         <w:t xml:space="preserve">## [1] "The minimum Dow value of  18592  is at row  56  on  3/23/20"</w:t>
       </w:r>
     </w:p>
-    <w:bookmarkEnd w:id="37"/>
-    <w:bookmarkStart w:id="38" w:name="X3460c71357617b440dc9d0536695e931585d692"/>
+    <w:bookmarkEnd w:id="38"/>
+    <w:bookmarkStart w:id="39" w:name="X3460c71357617b440dc9d0536695e931585d692"/>
     <w:p>
       <w:pPr>
         <w:pStyle w:val="Heading3"/>
@@ -5329,8 +5617,8 @@
         <w:t xml:space="preserve">## [1] "I would sell on  4/29/20  when DOW is at 24634  for a gain of  32.5 %"</w:t>
       </w:r>
     </w:p>
-    <w:bookmarkEnd w:id="38"/>
-    <w:bookmarkStart w:id="39" w:name="X25f6d2663842d321b9e38dd06962fd853231d22"/>
+    <w:bookmarkEnd w:id="39"/>
+    <w:bookmarkStart w:id="40" w:name="X25f6d2663842d321b9e38dd06962fd853231d22"/>
     <w:p>
       <w:pPr>
         <w:pStyle w:val="Heading3"/>
@@ -5700,8 +5988,8 @@
         <w:t xml:space="preserve">## 6 1/9/20 28957   212</w:t>
       </w:r>
     </w:p>
-    <w:bookmarkEnd w:id="39"/>
-    <w:bookmarkStart w:id="40" w:name="Xb0fdb3816ad697f1db5ea9743eb4c6a5f1392ad"/>
+    <w:bookmarkEnd w:id="40"/>
+    <w:bookmarkStart w:id="41" w:name="Xb0fdb3816ad697f1db5ea9743eb4c6a5f1392ad"/>
     <w:p>
       <w:pPr>
         <w:pStyle w:val="Heading3"/>
@@ -5928,8 +6216,8 @@
         <w:t xml:space="preserve">## [1] "47  days DOW closed lower than previous day"</w:t>
       </w:r>
     </w:p>
-    <w:bookmarkEnd w:id="40"/>
-    <w:bookmarkStart w:id="41" w:name="X618773005b6cec43f71024fa99192869f24f232"/>
+    <w:bookmarkEnd w:id="41"/>
+    <w:bookmarkStart w:id="42" w:name="X618773005b6cec43f71024fa99192869f24f232"/>
     <w:p>
       <w:pPr>
         <w:pStyle w:val="Heading3"/>
@@ -6088,8 +6376,8 @@
         <w:t xml:space="preserve">## 8 4/6/20  22680  1627</w:t>
       </w:r>
     </w:p>
-    <w:bookmarkEnd w:id="41"/>
     <w:bookmarkEnd w:id="42"/>
+    <w:bookmarkEnd w:id="43"/>
     <w:sectPr>
       <w:headerReference w:type="even" r:id="rId11"/>
       <w:headerReference w:type="default" r:id="rId10"/>

</xml_diff>